<commit_message>
Couple of minor errors I forgot to correct in paper.
</commit_message>
<xml_diff>
--- a/Term_Paper.docx
+++ b/Term_Paper.docx
@@ -9,37 +9,8 @@
       </w:pPr>
       <w:bookmarkStart w:id="0" w:name="_GoBack"/>
       <w:bookmarkEnd w:id="0"/>
-      <w:proofErr w:type="spellStart"/>
-      <w:r>
-        <w:t>Mukundan</w:t>
-      </w:r>
-      <w:proofErr w:type="spellEnd"/>
-      <w:r>
-        <w:t xml:space="preserve"> </w:t>
-      </w:r>
-      <w:proofErr w:type="spellStart"/>
-      <w:r>
-        <w:t>Kuthalam</w:t>
-      </w:r>
-      <w:proofErr w:type="spellEnd"/>
-      <w:r>
-        <w:t xml:space="preserve">, Shantanu </w:t>
-      </w:r>
-      <w:proofErr w:type="spellStart"/>
-      <w:r>
-        <w:t>Kanvinde</w:t>
-      </w:r>
-      <w:proofErr w:type="spellEnd"/>
-      <w:r>
-        <w:t xml:space="preserve">, Paul </w:t>
-      </w:r>
-      <w:proofErr w:type="spellStart"/>
-      <w:r>
-        <w:t>Hainey</w:t>
-      </w:r>
-      <w:proofErr w:type="spellEnd"/>
-      <w:r>
-        <w:t>, Matthew James</w:t>
+      <w:r>
+        <w:t>Mukundan Kuthalam, Shantanu Kanvinde, Paul Hainey, Matthew James</w:t>
       </w:r>
     </w:p>
     <w:p>
@@ -407,23 +378,7 @@
         <w:t xml:space="preserve">queue. Option 5 exits the system by simply </w:t>
       </w:r>
       <w:r>
-        <w:t xml:space="preserve">calling </w:t>
-      </w:r>
-      <w:proofErr w:type="spellStart"/>
-      <w:r>
-        <w:t>System.exit</w:t>
-      </w:r>
-      <w:proofErr w:type="spellEnd"/>
-      <w:r>
-        <w:t xml:space="preserve">(0). Each module was tested individually. One limitation of the current implementation is our use of </w:t>
-      </w:r>
-      <w:proofErr w:type="spellStart"/>
-      <w:r>
-        <w:t>javax.swing</w:t>
-      </w:r>
-      <w:proofErr w:type="spellEnd"/>
-      <w:r>
-        <w:t xml:space="preserve"> for the GUI. We currently close and reopen each panel on each action to refresh. We are also limited to the functionalities </w:t>
+        <w:t xml:space="preserve">calling System.exit(0). Each module was tested individually. One limitation of the current implementation is our use of javax.swing for the GUI. We currently close and reopen each panel on each action to refresh. We are also limited to the functionalities </w:t>
       </w:r>
       <w:r>
         <w:t>provided to us by the Swing API. A more robust GUI might be better suited to a program such as this. Ideally we would want one that not only updates the queue in real time, but we would need one that is able to process and update information fast enough to</w:t>
@@ -647,30 +602,22 @@
         <w:t>mainly responsible for ensuring that each individual module of the system can run simultaneously with</w:t>
       </w:r>
       <w:r>
-        <w:t>out error...</w:t>
-      </w:r>
-    </w:p>
-    <w:p>
-      <w:pPr>
-        <w:spacing w:line="480" w:lineRule="auto"/>
-        <w:ind w:firstLine="720"/>
-      </w:pPr>
-      <w:r>
-        <w:t>Another issue with debugging distributed programs is that most methods require the production of a large volume of data to analyze the execution traces of a program. In order to help programmers better analyze this trace data, it can be extrem</w:t>
-      </w:r>
-      <w:r>
-        <w:t xml:space="preserve">ely useful to develop a system that helps the programmer visualize behavior patterns from the data. One type of such a system involves a causality graph that illustrates all the </w:t>
-      </w:r>
-      <w:proofErr w:type="spellStart"/>
-      <w:r>
-        <w:t>interprocess</w:t>
-      </w:r>
-      <w:proofErr w:type="spellEnd"/>
-      <w:r>
-        <w:t xml:space="preserve"> communication events of a program. However, illustrating every ev</w:t>
-      </w:r>
-      <w:r>
-        <w:t>ent can still produce a large amount of information that the user must evaluate.</w:t>
+        <w:t>out error.</w:t>
+      </w:r>
+    </w:p>
+    <w:p>
+      <w:pPr>
+        <w:spacing w:line="480" w:lineRule="auto"/>
+        <w:ind w:firstLine="720"/>
+      </w:pPr>
+      <w:r>
+        <w:t>Another issue with debugging distributed programs is that most methods require the production of a large volume of data to analyze the execution traces of a program. In order to help programmers better analyze this trace data, it can be extremel</w:t>
+      </w:r>
+      <w:r>
+        <w:t>y useful to develop a system that helps the programmer visualize behavior patterns from the data. One type of such a system involves a causality graph that illustrates all the interprocess communication events of a program. However, illustrating every even</w:t>
+      </w:r>
+      <w:r>
+        <w:t>t can still produce a large amount of information that the user must evaluate.</w:t>
       </w:r>
     </w:p>
     <w:p>
@@ -703,11 +650,17 @@
         <w:ind w:firstLine="720"/>
       </w:pPr>
       <w:r>
-        <w:t>While visualization can be useful for debugging distributed programs, some scholars believe that such visualization requires intimate knowledge of the relation among processors and processes. That is why visualization should be paired with an added analyti</w:t>
-      </w:r>
-      <w:r>
-        <w:t>cal capability, instead of visualization alone, so that the programmer can better focus on the more relevant data in debugging.</w:t>
-      </w:r>
+        <w:t>While visualization can be useful for debugging distributed programs, some scholars believe that such visualization requires intimate knowledge of the relation among processors and processes. Thus, visualization should be paired with an added analytical ca</w:t>
+      </w:r>
+      <w:r>
+        <w:t>pability, so that the programmer can better focus on the more relevant data in debugging.</w:t>
+      </w:r>
+    </w:p>
+    <w:p>
+      <w:pPr>
+        <w:spacing w:line="480" w:lineRule="auto"/>
+        <w:ind w:firstLine="720"/>
+      </w:pPr>
     </w:p>
     <w:p>
       <w:pPr>
@@ -741,14 +694,14 @@
             <w:color w:val="1155CC"/>
             <w:u w:val="single"/>
           </w:rPr>
-          <w:t>https://pdfs.</w:t>
+          <w:t>https://pdfs.semanticscholar.org/db97/a77f05e97578</w:t>
         </w:r>
         <w:r>
           <w:rPr>
             <w:color w:val="1155CC"/>
             <w:u w:val="single"/>
           </w:rPr>
-          <w:t>semanticscholar.org/db97/a77f05e975784b892f515f64e50878768c87.pdf</w:t>
+          <w:t>4b892f515f64e50878768c87.pdf</w:t>
         </w:r>
       </w:hyperlink>
       <w:r>

</xml_diff>